<commit_message>
Lahiru - Task 3
Added discussion and conclusion for identifying the solution for the supermarket chain  company.
</commit_message>
<xml_diff>
--- a/Private Workspaces/Lahiru - 10673969/Technology Justification.docx
+++ b/Private Workspaces/Lahiru - 10673969/Technology Justification.docx
@@ -4,24 +4,92 @@
   <w:body>
     <w:p>
       <w:pPr>
-        <w:rPr>
-          <w:rFonts w:ascii="Times New Roman" w:hAnsi="Times New Roman" w:cs="Times New Roman"/>
+        <w:spacing w:after="600" w:line="204" w:lineRule="auto"/>
+        <w:contextualSpacing/>
+        <w:rPr>
+          <w:rFonts w:ascii="Calibri Light" w:eastAsia="Dotum" w:hAnsi="Calibri Light" w:cs="Times New Roman"/>
           <w:b/>
           <w:bCs/>
-          <w:sz w:val="24"/>
-          <w:szCs w:val="24"/>
-          <w:u w:val="single"/>
-        </w:rPr>
-      </w:pPr>
-      <w:r>
-        <w:rPr>
-          <w:rFonts w:ascii="Times New Roman" w:hAnsi="Times New Roman" w:cs="Times New Roman"/>
+          <w:color w:val="808080"/>
+          <w:spacing w:val="-10"/>
+          <w:kern w:val="28"/>
+          <w:sz w:val="96"/>
+          <w:szCs w:val="52"/>
+        </w:rPr>
+      </w:pPr>
+      <w:r>
+        <w:rPr>
+          <w:rFonts w:ascii="Calibri Light" w:eastAsia="Dotum" w:hAnsi="Calibri Light" w:cs="Times New Roman"/>
           <w:b/>
           <w:bCs/>
+          <w:iCs/>
+          <w:color w:val="4472C4"/>
+          <w:spacing w:val="-10"/>
+          <w:kern w:val="28"/>
+          <w:sz w:val="160"/>
+          <w:szCs w:val="72"/>
+        </w:rPr>
+        <w:t>PUSL2010</w:t>
+      </w:r>
+      <w:r>
+        <w:rPr>
+          <w:rFonts w:ascii="Calibri Light" w:eastAsia="Dotum" w:hAnsi="Calibri Light" w:cs="Times New Roman"/>
+          <w:b/>
+          <w:bCs/>
+          <w:color w:val="808080"/>
+          <w:spacing w:val="-10"/>
+          <w:kern w:val="28"/>
+          <w:sz w:val="160"/>
+          <w:szCs w:val="72"/>
+        </w:rPr>
+        <w:t xml:space="preserve"> </w:t>
+      </w:r>
+      <w:r>
+        <w:rPr>
+          <w:rFonts w:ascii="Calibri Light" w:eastAsia="Dotum" w:hAnsi="Calibri Light" w:cs="Times New Roman"/>
+          <w:b/>
+          <w:bCs/>
+          <w:color w:val="808080"/>
+          <w:spacing w:val="-10"/>
+          <w:kern w:val="28"/>
+          <w:sz w:val="96"/>
+          <w:szCs w:val="52"/>
+        </w:rPr>
+        <w:t>Technology Justification</w:t>
+      </w:r>
+    </w:p>
+    <w:p>
+      <w:pPr>
+        <w:rPr>
+          <w:rFonts w:ascii="Times New Roman" w:hAnsi="Times New Roman" w:cs="Times New Roman"/>
+          <w:b/>
+          <w:bCs/>
           <w:sz w:val="24"/>
           <w:szCs w:val="24"/>
           <w:u w:val="single"/>
         </w:rPr>
+      </w:pPr>
+    </w:p>
+    <w:p>
+      <w:pPr>
+        <w:rPr>
+          <w:rFonts w:ascii="Times New Roman" w:hAnsi="Times New Roman" w:cs="Times New Roman"/>
+          <w:b/>
+          <w:bCs/>
+          <w:sz w:val="24"/>
+          <w:szCs w:val="24"/>
+          <w:u w:val="single"/>
+        </w:rPr>
+      </w:pPr>
+      <w:r>
+        <w:rPr>
+          <w:rFonts w:ascii="Times New Roman" w:hAnsi="Times New Roman" w:cs="Times New Roman"/>
+          <w:b/>
+          <w:bCs/>
+          <w:sz w:val="24"/>
+          <w:szCs w:val="24"/>
+          <w:u w:val="single"/>
+        </w:rPr>
         <w:t>Cloud computing –</w:t>
       </w:r>
     </w:p>
@@ -99,25 +167,7 @@
           <w:szCs w:val="24"/>
         </w:rPr>
         <w:tab/>
-        <w:t>Software as a Service (</w:t>
-      </w:r>
-      <w:proofErr w:type="spellStart"/>
-      <w:r>
-        <w:rPr>
-          <w:rFonts w:ascii="Times New Roman" w:hAnsi="Times New Roman" w:cs="Times New Roman"/>
-          <w:sz w:val="24"/>
-          <w:szCs w:val="24"/>
-        </w:rPr>
-        <w:t>Saas</w:t>
-      </w:r>
-      <w:proofErr w:type="spellEnd"/>
-      <w:r>
-        <w:rPr>
-          <w:rFonts w:ascii="Times New Roman" w:hAnsi="Times New Roman" w:cs="Times New Roman"/>
-          <w:sz w:val="24"/>
-          <w:szCs w:val="24"/>
-        </w:rPr>
-        <w:t>) –</w:t>
+        <w:t>Software as a Service (Saas) –</w:t>
       </w:r>
     </w:p>
     <w:p>
@@ -177,25 +227,7 @@
           <w:szCs w:val="24"/>
         </w:rPr>
         <w:tab/>
-        <w:t>Platform as a Service (</w:t>
-      </w:r>
-      <w:proofErr w:type="spellStart"/>
-      <w:r>
-        <w:rPr>
-          <w:rFonts w:ascii="Times New Roman" w:hAnsi="Times New Roman" w:cs="Times New Roman"/>
-          <w:sz w:val="24"/>
-          <w:szCs w:val="24"/>
-        </w:rPr>
-        <w:t>Paas</w:t>
-      </w:r>
-      <w:proofErr w:type="spellEnd"/>
-      <w:r>
-        <w:rPr>
-          <w:rFonts w:ascii="Times New Roman" w:hAnsi="Times New Roman" w:cs="Times New Roman"/>
-          <w:sz w:val="24"/>
-          <w:szCs w:val="24"/>
-        </w:rPr>
-        <w:t>) –</w:t>
+        <w:t>Platform as a Service (Paas) –</w:t>
       </w:r>
     </w:p>
     <w:p>
@@ -235,18 +267,9 @@
           <w:sz w:val="24"/>
           <w:szCs w:val="24"/>
         </w:rPr>
-        <w:t xml:space="preserve">Example: Windows Azura, </w:t>
-      </w:r>
-      <w:proofErr w:type="spellStart"/>
-      <w:r>
-        <w:rPr>
-          <w:rFonts w:ascii="Times New Roman" w:hAnsi="Times New Roman" w:cs="Times New Roman"/>
-          <w:sz w:val="24"/>
-          <w:szCs w:val="24"/>
-        </w:rPr>
-        <w:t>OpenSwift</w:t>
-      </w:r>
-      <w:proofErr w:type="spellEnd"/>
+        <w:lastRenderedPageBreak/>
+        <w:t>Example: Windows Azura, OpenSwift</w:t>
+      </w:r>
     </w:p>
     <w:p>
       <w:pPr>
@@ -265,25 +288,7 @@
           <w:szCs w:val="24"/>
         </w:rPr>
         <w:tab/>
-        <w:t>Infrastructure as a Service (</w:t>
-      </w:r>
-      <w:proofErr w:type="spellStart"/>
-      <w:r>
-        <w:rPr>
-          <w:rFonts w:ascii="Times New Roman" w:hAnsi="Times New Roman" w:cs="Times New Roman"/>
-          <w:sz w:val="24"/>
-          <w:szCs w:val="24"/>
-        </w:rPr>
-        <w:t>Iaas</w:t>
-      </w:r>
-      <w:proofErr w:type="spellEnd"/>
-      <w:r>
-        <w:rPr>
-          <w:rFonts w:ascii="Times New Roman" w:hAnsi="Times New Roman" w:cs="Times New Roman"/>
-          <w:sz w:val="24"/>
-          <w:szCs w:val="24"/>
-        </w:rPr>
-        <w:t>) –</w:t>
+        <w:t>Infrastructure as a Service (Iaas) –</w:t>
       </w:r>
     </w:p>
     <w:p>
@@ -303,44 +308,25 @@
           <w:sz w:val="24"/>
           <w:szCs w:val="24"/>
         </w:rPr>
-        <w:t>This is providing an infrastructure over the internet. The client will be handling storage, virtualization and networking, and the payment strategy would be pay-as-you-</w:t>
-      </w:r>
-      <w:proofErr w:type="gramStart"/>
-      <w:r>
-        <w:rPr>
-          <w:rFonts w:ascii="Times New Roman" w:hAnsi="Times New Roman" w:cs="Times New Roman"/>
-          <w:sz w:val="24"/>
-          <w:szCs w:val="24"/>
-        </w:rPr>
-        <w:t>go</w:t>
-      </w:r>
-      <w:proofErr w:type="gramEnd"/>
-      <w:r>
-        <w:rPr>
-          <w:rFonts w:ascii="Times New Roman" w:hAnsi="Times New Roman" w:cs="Times New Roman"/>
-          <w:sz w:val="24"/>
-          <w:szCs w:val="24"/>
-        </w:rPr>
-        <w:t xml:space="preserve">, meaning that the client has to pay the cost for the amount of resources they use only. </w:t>
-      </w:r>
-    </w:p>
-    <w:p>
-      <w:pPr>
-        <w:spacing w:line="360" w:lineRule="auto"/>
-        <w:jc w:val="both"/>
-        <w:rPr>
-          <w:rFonts w:ascii="Times New Roman" w:hAnsi="Times New Roman" w:cs="Times New Roman"/>
-          <w:sz w:val="24"/>
-          <w:szCs w:val="24"/>
-        </w:rPr>
-      </w:pPr>
-      <w:r>
-        <w:rPr>
-          <w:rFonts w:ascii="Times New Roman" w:hAnsi="Times New Roman" w:cs="Times New Roman"/>
-          <w:sz w:val="24"/>
-          <w:szCs w:val="24"/>
-        </w:rPr>
-        <w:lastRenderedPageBreak/>
+        <w:t xml:space="preserve">This is providing an infrastructure over the internet. The client will be handling storage, virtualization and networking, and the payment strategy would be pay-as-you-go, meaning that the client has to pay the cost for the amount of resources they use only. </w:t>
+      </w:r>
+    </w:p>
+    <w:p>
+      <w:pPr>
+        <w:spacing w:line="360" w:lineRule="auto"/>
+        <w:jc w:val="both"/>
+        <w:rPr>
+          <w:rFonts w:ascii="Times New Roman" w:hAnsi="Times New Roman" w:cs="Times New Roman"/>
+          <w:sz w:val="24"/>
+          <w:szCs w:val="24"/>
+        </w:rPr>
+      </w:pPr>
+      <w:r>
+        <w:rPr>
+          <w:rFonts w:ascii="Times New Roman" w:hAnsi="Times New Roman" w:cs="Times New Roman"/>
+          <w:sz w:val="24"/>
+          <w:szCs w:val="24"/>
+        </w:rPr>
         <w:tab/>
       </w:r>
       <w:r>
@@ -656,6 +642,7 @@
           <w:sz w:val="24"/>
           <w:szCs w:val="24"/>
         </w:rPr>
+        <w:lastRenderedPageBreak/>
         <w:drawing>
           <wp:anchor distT="0" distB="0" distL="114300" distR="114300" simplePos="0" relativeHeight="251659264" behindDoc="0" locked="0" layoutInCell="1" allowOverlap="1" wp14:anchorId="7F8A626B" wp14:editId="7AEEA445">
             <wp:simplePos x="0" y="0"/>
@@ -872,7 +859,6 @@
           <w:sz w:val="24"/>
           <w:szCs w:val="24"/>
         </w:rPr>
-        <w:lastRenderedPageBreak/>
         <w:t xml:space="preserve">Currently the revenue gained from cloud services are rising than the rate the analysts has predicted. This means that nowadays many clients reply on cloud services as they provide the more resources for a lower cost. </w:t>
       </w:r>
     </w:p>
@@ -964,61 +950,7 @@
           <w:sz w:val="24"/>
           <w:szCs w:val="24"/>
         </w:rPr>
-        <w:t xml:space="preserve">Data Backup – Backing up data is important </w:t>
-      </w:r>
-      <w:proofErr w:type="spellStart"/>
-      <w:r>
-        <w:rPr>
-          <w:rFonts w:ascii="Times New Roman" w:hAnsi="Times New Roman" w:cs="Times New Roman"/>
-          <w:sz w:val="24"/>
-          <w:szCs w:val="24"/>
-        </w:rPr>
-        <w:t>incase</w:t>
-      </w:r>
-      <w:proofErr w:type="spellEnd"/>
-      <w:r>
-        <w:rPr>
-          <w:rFonts w:ascii="Times New Roman" w:hAnsi="Times New Roman" w:cs="Times New Roman"/>
-          <w:sz w:val="24"/>
-          <w:szCs w:val="24"/>
-        </w:rPr>
-        <w:t xml:space="preserve"> a data corruption occurs. With cloud services it is easier to </w:t>
-      </w:r>
-      <w:proofErr w:type="spellStart"/>
-      <w:r>
-        <w:rPr>
-          <w:rFonts w:ascii="Times New Roman" w:hAnsi="Times New Roman" w:cs="Times New Roman"/>
-          <w:sz w:val="24"/>
-          <w:szCs w:val="24"/>
-        </w:rPr>
-        <w:t>backup</w:t>
-      </w:r>
-      <w:proofErr w:type="spellEnd"/>
-      <w:r>
-        <w:rPr>
-          <w:rFonts w:ascii="Times New Roman" w:hAnsi="Times New Roman" w:cs="Times New Roman"/>
-          <w:sz w:val="24"/>
-          <w:szCs w:val="24"/>
-        </w:rPr>
-        <w:t xml:space="preserve"> the data as it </w:t>
-      </w:r>
-      <w:proofErr w:type="gramStart"/>
-      <w:r>
-        <w:rPr>
-          <w:rFonts w:ascii="Times New Roman" w:hAnsi="Times New Roman" w:cs="Times New Roman"/>
-          <w:sz w:val="24"/>
-          <w:szCs w:val="24"/>
-        </w:rPr>
-        <w:t>won’t</w:t>
-      </w:r>
-      <w:proofErr w:type="gramEnd"/>
-      <w:r>
-        <w:rPr>
-          <w:rFonts w:ascii="Times New Roman" w:hAnsi="Times New Roman" w:cs="Times New Roman"/>
-          <w:sz w:val="24"/>
-          <w:szCs w:val="24"/>
-        </w:rPr>
-        <w:t xml:space="preserve"> take additional time like when running these services on-premises.</w:t>
+        <w:t>Data Backup – Backing up data is important incase a data corruption occurs. With cloud services it is easier to backup the data as it won’t take additional time like when running these services on-premises.</w:t>
       </w:r>
     </w:p>
     <w:p>
@@ -1042,25 +974,8 @@
           <w:sz w:val="24"/>
           <w:szCs w:val="24"/>
         </w:rPr>
-        <w:t xml:space="preserve">Mobility – When working with cloud services, these resources can be accessed from anywhere </w:t>
-      </w:r>
-      <w:proofErr w:type="gramStart"/>
-      <w:r>
-        <w:rPr>
-          <w:rFonts w:ascii="Times New Roman" w:hAnsi="Times New Roman" w:cs="Times New Roman"/>
-          <w:sz w:val="24"/>
-          <w:szCs w:val="24"/>
-        </w:rPr>
-        <w:t>as long as</w:t>
-      </w:r>
-      <w:proofErr w:type="gramEnd"/>
-      <w:r>
-        <w:rPr>
-          <w:rFonts w:ascii="Times New Roman" w:hAnsi="Times New Roman" w:cs="Times New Roman"/>
-          <w:sz w:val="24"/>
-          <w:szCs w:val="24"/>
-        </w:rPr>
-        <w:t xml:space="preserve"> there is an internet connection available. This would be useful for clients to access their needs remotely from anywhere. </w:t>
+        <w:lastRenderedPageBreak/>
+        <w:t xml:space="preserve">Mobility – When working with cloud services, these resources can be accessed from anywhere as long as there is an internet connection available. This would be useful for clients to access their needs remotely from anywhere. </w:t>
       </w:r>
     </w:p>
     <w:p>
@@ -1169,25 +1084,7 @@
           <w:sz w:val="24"/>
           <w:szCs w:val="24"/>
         </w:rPr>
-        <w:t xml:space="preserve">here are instance where the physical server must be maintained with the latest checkups and updates. This would cause the client to experience lower speed in connectivity or the services would be unable for a certain </w:t>
-      </w:r>
-      <w:proofErr w:type="gramStart"/>
-      <w:r>
-        <w:rPr>
-          <w:rFonts w:ascii="Times New Roman" w:hAnsi="Times New Roman" w:cs="Times New Roman"/>
-          <w:sz w:val="24"/>
-          <w:szCs w:val="24"/>
-        </w:rPr>
-        <w:t>period of time</w:t>
-      </w:r>
-      <w:proofErr w:type="gramEnd"/>
-      <w:r>
-        <w:rPr>
-          <w:rFonts w:ascii="Times New Roman" w:hAnsi="Times New Roman" w:cs="Times New Roman"/>
-          <w:sz w:val="24"/>
-          <w:szCs w:val="24"/>
-        </w:rPr>
-        <w:t xml:space="preserve">. </w:t>
+        <w:t xml:space="preserve">here are instance where the physical server must be maintained with the latest checkups and updates. This would cause the client to experience lower speed in connectivity or the services would be unable for a certain period of time. </w:t>
       </w:r>
     </w:p>
     <w:p>
@@ -1210,7 +1107,6 @@
           <w:szCs w:val="24"/>
           <w:u w:val="single"/>
         </w:rPr>
-        <w:lastRenderedPageBreak/>
         <w:t>In-House Servers –</w:t>
       </w:r>
     </w:p>
@@ -1323,25 +1219,16 @@
           <w:sz w:val="24"/>
           <w:szCs w:val="24"/>
         </w:rPr>
-        <w:t xml:space="preserve">Internet Connectivity – Since the server located within the premises there is no need for the use of the internet to access these servers. They can use a private local area network that allows access within the premise only. This means that there </w:t>
-      </w:r>
-      <w:proofErr w:type="gramStart"/>
-      <w:r>
-        <w:rPr>
-          <w:rFonts w:ascii="Times New Roman" w:hAnsi="Times New Roman" w:cs="Times New Roman"/>
-          <w:sz w:val="24"/>
-          <w:szCs w:val="24"/>
-        </w:rPr>
-        <w:t>won’t</w:t>
-      </w:r>
-      <w:proofErr w:type="gramEnd"/>
-      <w:r>
-        <w:rPr>
-          <w:rFonts w:ascii="Times New Roman" w:hAnsi="Times New Roman" w:cs="Times New Roman"/>
-          <w:sz w:val="24"/>
-          <w:szCs w:val="24"/>
-        </w:rPr>
-        <w:t xml:space="preserve"> be any network latency and it is impossible for any unauthorized entity like a hacker to intercept into the internal network. </w:t>
+        <w:t xml:space="preserve">Internet Connectivity – Since the server located within the premises there is no need for the use of the internet to access these servers. They can use a private local area network </w:t>
+      </w:r>
+      <w:r>
+        <w:rPr>
+          <w:rFonts w:ascii="Times New Roman" w:hAnsi="Times New Roman" w:cs="Times New Roman"/>
+          <w:sz w:val="24"/>
+          <w:szCs w:val="24"/>
+        </w:rPr>
+        <w:lastRenderedPageBreak/>
+        <w:t xml:space="preserve">that allows access within the premise only. This means that there won’t be any network latency and it is impossible for any unauthorized entity like a hacker to intercept into the internal network. </w:t>
       </w:r>
     </w:p>
     <w:p>
@@ -1507,7 +1394,6 @@
           <w:szCs w:val="28"/>
           <w:u w:val="single"/>
         </w:rPr>
-        <w:lastRenderedPageBreak/>
         <w:t>Bibliography</w:t>
       </w:r>
     </w:p>
@@ -1533,7 +1419,6 @@
         </w:rPr>
         <w:t>Hou, T., 2020. </w:t>
       </w:r>
-      <w:proofErr w:type="spellStart"/>
       <w:r>
         <w:rPr>
           <w:rFonts w:ascii="Arial" w:hAnsi="Arial" w:cs="Arial"/>
@@ -1544,9 +1429,40 @@
           <w:szCs w:val="20"/>
           <w:shd w:val="clear" w:color="auto" w:fill="FFFFFF"/>
         </w:rPr>
-        <w:t>Iaas</w:t>
-      </w:r>
-      <w:proofErr w:type="spellEnd"/>
+        <w:t>Iaas Vs Paas Vs Saas: What You Need To Know + Examples (2018)</w:t>
+      </w:r>
+      <w:r>
+        <w:rPr>
+          <w:rFonts w:ascii="Arial" w:hAnsi="Arial" w:cs="Arial"/>
+          <w:color w:val="000000"/>
+          <w:sz w:val="20"/>
+          <w:szCs w:val="20"/>
+          <w:shd w:val="clear" w:color="auto" w:fill="FFFFFF"/>
+        </w:rPr>
+        <w:t>. [online] The BigCommerce Blog. Available at: &lt;https://www.bigcommerce.com/blog/saas-vs-paas-vs-iaas/#the-key-differences-between-on-premise-saas-paas-iaas&gt; [Accessed 26 April 2020].</w:t>
+      </w:r>
+    </w:p>
+    <w:p>
+      <w:pPr>
+        <w:spacing w:line="360" w:lineRule="auto"/>
+        <w:jc w:val="both"/>
+        <w:rPr>
+          <w:rFonts w:ascii="Times New Roman" w:hAnsi="Times New Roman" w:cs="Times New Roman"/>
+          <w:color w:val="0D0D0D" w:themeColor="text1" w:themeTint="F2"/>
+          <w:sz w:val="24"/>
+          <w:szCs w:val="24"/>
+        </w:rPr>
+      </w:pPr>
+      <w:r>
+        <w:rPr>
+          <w:rFonts w:ascii="Arial" w:hAnsi="Arial" w:cs="Arial"/>
+          <w:color w:val="000000"/>
+          <w:sz w:val="20"/>
+          <w:szCs w:val="20"/>
+          <w:shd w:val="clear" w:color="auto" w:fill="FFFFFF"/>
+        </w:rPr>
+        <w:t>Ranger, S., 2020. </w:t>
+      </w:r>
       <w:r>
         <w:rPr>
           <w:rFonts w:ascii="Arial" w:hAnsi="Arial" w:cs="Arial"/>
@@ -1557,170 +1473,8 @@
           <w:szCs w:val="20"/>
           <w:shd w:val="clear" w:color="auto" w:fill="FFFFFF"/>
         </w:rPr>
-        <w:t xml:space="preserve"> Vs </w:t>
-      </w:r>
-      <w:proofErr w:type="spellStart"/>
-      <w:r>
-        <w:rPr>
-          <w:rFonts w:ascii="Arial" w:hAnsi="Arial" w:cs="Arial"/>
-          <w:i/>
-          <w:iCs/>
-          <w:color w:val="000000"/>
-          <w:sz w:val="20"/>
-          <w:szCs w:val="20"/>
-          <w:shd w:val="clear" w:color="auto" w:fill="FFFFFF"/>
-        </w:rPr>
-        <w:t>Paas</w:t>
-      </w:r>
-      <w:proofErr w:type="spellEnd"/>
-      <w:r>
-        <w:rPr>
-          <w:rFonts w:ascii="Arial" w:hAnsi="Arial" w:cs="Arial"/>
-          <w:i/>
-          <w:iCs/>
-          <w:color w:val="000000"/>
-          <w:sz w:val="20"/>
-          <w:szCs w:val="20"/>
-          <w:shd w:val="clear" w:color="auto" w:fill="FFFFFF"/>
-        </w:rPr>
-        <w:t xml:space="preserve"> Vs </w:t>
-      </w:r>
-      <w:proofErr w:type="spellStart"/>
-      <w:r>
-        <w:rPr>
-          <w:rFonts w:ascii="Arial" w:hAnsi="Arial" w:cs="Arial"/>
-          <w:i/>
-          <w:iCs/>
-          <w:color w:val="000000"/>
-          <w:sz w:val="20"/>
-          <w:szCs w:val="20"/>
-          <w:shd w:val="clear" w:color="auto" w:fill="FFFFFF"/>
-        </w:rPr>
-        <w:t>Saas</w:t>
-      </w:r>
-      <w:proofErr w:type="spellEnd"/>
-      <w:r>
-        <w:rPr>
-          <w:rFonts w:ascii="Arial" w:hAnsi="Arial" w:cs="Arial"/>
-          <w:i/>
-          <w:iCs/>
-          <w:color w:val="000000"/>
-          <w:sz w:val="20"/>
-          <w:szCs w:val="20"/>
-          <w:shd w:val="clear" w:color="auto" w:fill="FFFFFF"/>
-        </w:rPr>
-        <w:t xml:space="preserve">: What You Need </w:t>
-      </w:r>
-      <w:proofErr w:type="gramStart"/>
-      <w:r>
-        <w:rPr>
-          <w:rFonts w:ascii="Arial" w:hAnsi="Arial" w:cs="Arial"/>
-          <w:i/>
-          <w:iCs/>
-          <w:color w:val="000000"/>
-          <w:sz w:val="20"/>
-          <w:szCs w:val="20"/>
-          <w:shd w:val="clear" w:color="auto" w:fill="FFFFFF"/>
-        </w:rPr>
-        <w:t>To</w:t>
-      </w:r>
-      <w:proofErr w:type="gramEnd"/>
-      <w:r>
-        <w:rPr>
-          <w:rFonts w:ascii="Arial" w:hAnsi="Arial" w:cs="Arial"/>
-          <w:i/>
-          <w:iCs/>
-          <w:color w:val="000000"/>
-          <w:sz w:val="20"/>
-          <w:szCs w:val="20"/>
-          <w:shd w:val="clear" w:color="auto" w:fill="FFFFFF"/>
-        </w:rPr>
-        <w:t xml:space="preserve"> Know + Examples (2018)</w:t>
-      </w:r>
-      <w:r>
-        <w:rPr>
-          <w:rFonts w:ascii="Arial" w:hAnsi="Arial" w:cs="Arial"/>
-          <w:color w:val="000000"/>
-          <w:sz w:val="20"/>
-          <w:szCs w:val="20"/>
-          <w:shd w:val="clear" w:color="auto" w:fill="FFFFFF"/>
-        </w:rPr>
-        <w:t>. [online] The BigCommerce Blog. Available at: &lt;https://www.bigcommerce.com/blog/saas-vs-paas-vs-iaas/#the-key-differences-between-on-premise-saas-paas-iaas&gt; [Accessed 26 April 2020].</w:t>
-      </w:r>
-    </w:p>
-    <w:p>
-      <w:pPr>
-        <w:spacing w:line="360" w:lineRule="auto"/>
-        <w:jc w:val="both"/>
-        <w:rPr>
-          <w:rFonts w:ascii="Times New Roman" w:hAnsi="Times New Roman" w:cs="Times New Roman"/>
-          <w:color w:val="0D0D0D" w:themeColor="text1" w:themeTint="F2"/>
-          <w:sz w:val="24"/>
-          <w:szCs w:val="24"/>
-        </w:rPr>
-      </w:pPr>
-      <w:r>
-        <w:rPr>
-          <w:rFonts w:ascii="Arial" w:hAnsi="Arial" w:cs="Arial"/>
-          <w:color w:val="000000"/>
-          <w:sz w:val="20"/>
-          <w:szCs w:val="20"/>
-          <w:shd w:val="clear" w:color="auto" w:fill="FFFFFF"/>
-        </w:rPr>
-        <w:t>Ranger, S., 2020. </w:t>
-      </w:r>
-      <w:r>
-        <w:rPr>
-          <w:rFonts w:ascii="Arial" w:hAnsi="Arial" w:cs="Arial"/>
-          <w:i/>
-          <w:iCs/>
-          <w:color w:val="000000"/>
-          <w:sz w:val="20"/>
-          <w:szCs w:val="20"/>
-          <w:shd w:val="clear" w:color="auto" w:fill="FFFFFF"/>
-        </w:rPr>
-        <w:t xml:space="preserve">What Is Cloud Computing? Everything You Need </w:t>
-      </w:r>
-      <w:proofErr w:type="gramStart"/>
-      <w:r>
-        <w:rPr>
-          <w:rFonts w:ascii="Arial" w:hAnsi="Arial" w:cs="Arial"/>
-          <w:i/>
-          <w:iCs/>
-          <w:color w:val="000000"/>
-          <w:sz w:val="20"/>
-          <w:szCs w:val="20"/>
-          <w:shd w:val="clear" w:color="auto" w:fill="FFFFFF"/>
-        </w:rPr>
-        <w:t>To</w:t>
-      </w:r>
-      <w:proofErr w:type="gramEnd"/>
-      <w:r>
-        <w:rPr>
-          <w:rFonts w:ascii="Arial" w:hAnsi="Arial" w:cs="Arial"/>
-          <w:i/>
-          <w:iCs/>
-          <w:color w:val="000000"/>
-          <w:sz w:val="20"/>
-          <w:szCs w:val="20"/>
-          <w:shd w:val="clear" w:color="auto" w:fill="FFFFFF"/>
-        </w:rPr>
-        <w:t xml:space="preserve"> Know About The Cloud, Explained | </w:t>
-      </w:r>
-      <w:proofErr w:type="spellStart"/>
-      <w:r>
-        <w:rPr>
-          <w:rFonts w:ascii="Arial" w:hAnsi="Arial" w:cs="Arial"/>
-          <w:i/>
-          <w:iCs/>
-          <w:color w:val="000000"/>
-          <w:sz w:val="20"/>
-          <w:szCs w:val="20"/>
-          <w:shd w:val="clear" w:color="auto" w:fill="FFFFFF"/>
-        </w:rPr>
-        <w:t>Zdnet</w:t>
-      </w:r>
-      <w:proofErr w:type="spellEnd"/>
+        <w:t>What Is Cloud Computing? Everything You Need To Know About The Cloud, Explained | Zdnet</w:t>
+      </w:r>
       <w:r>
         <w:rPr>
           <w:rFonts w:ascii="Arial" w:hAnsi="Arial" w:cs="Arial"/>
@@ -3147,6 +2901,7 @@
     <w:lsdException w:name="HTML Sample" w:semiHidden="1" w:unhideWhenUsed="1"/>
     <w:lsdException w:name="HTML Typewriter" w:semiHidden="1" w:unhideWhenUsed="1"/>
     <w:lsdException w:name="HTML Variable" w:semiHidden="1" w:unhideWhenUsed="1"/>
+    <w:lsdException w:name="Normal Table" w:semiHidden="1" w:unhideWhenUsed="1"/>
     <w:lsdException w:name="annotation subject" w:semiHidden="1" w:unhideWhenUsed="1"/>
     <w:lsdException w:name="No List" w:semiHidden="1" w:unhideWhenUsed="1"/>
     <w:lsdException w:name="Outline List 1" w:semiHidden="1" w:unhideWhenUsed="1"/>
@@ -3193,8 +2948,10 @@
     <w:lsdException w:name="Table Subtle 2" w:semiHidden="1" w:unhideWhenUsed="1"/>
     <w:lsdException w:name="Table Web 1" w:semiHidden="1" w:unhideWhenUsed="1"/>
     <w:lsdException w:name="Table Web 2" w:semiHidden="1" w:unhideWhenUsed="1"/>
+    <w:lsdException w:name="Table Web 3" w:semiHidden="1" w:unhideWhenUsed="1"/>
     <w:lsdException w:name="Balloon Text" w:semiHidden="1" w:unhideWhenUsed="1"/>
     <w:lsdException w:name="Table Grid" w:uiPriority="39"/>
+    <w:lsdException w:name="Table Theme" w:semiHidden="1" w:unhideWhenUsed="1"/>
     <w:lsdException w:name="Placeholder Text" w:semiHidden="1"/>
     <w:lsdException w:name="No Spacing" w:uiPriority="1" w:qFormat="1"/>
     <w:lsdException w:name="Light Shading" w:uiPriority="60"/>

</xml_diff>

<commit_message>
Lahiru - Task 2 Updated
Updated technology and justification document.
</commit_message>
<xml_diff>
--- a/Private Workspaces/Lahiru - 10673969/Technology Justification.docx
+++ b/Private Workspaces/Lahiru - 10673969/Technology Justification.docx
@@ -167,7 +167,25 @@
           <w:szCs w:val="24"/>
         </w:rPr>
         <w:tab/>
-        <w:t>Software as a Service (Saas) –</w:t>
+        <w:t>Software as a Service (</w:t>
+      </w:r>
+      <w:proofErr w:type="spellStart"/>
+      <w:r>
+        <w:rPr>
+          <w:rFonts w:ascii="Times New Roman" w:hAnsi="Times New Roman" w:cs="Times New Roman"/>
+          <w:sz w:val="24"/>
+          <w:szCs w:val="24"/>
+        </w:rPr>
+        <w:t>Saas</w:t>
+      </w:r>
+      <w:proofErr w:type="spellEnd"/>
+      <w:r>
+        <w:rPr>
+          <w:rFonts w:ascii="Times New Roman" w:hAnsi="Times New Roman" w:cs="Times New Roman"/>
+          <w:sz w:val="24"/>
+          <w:szCs w:val="24"/>
+        </w:rPr>
+        <w:t>) –</w:t>
       </w:r>
     </w:p>
     <w:p>
@@ -227,7 +245,25 @@
           <w:szCs w:val="24"/>
         </w:rPr>
         <w:tab/>
-        <w:t>Platform as a Service (Paas) –</w:t>
+        <w:t>Platform as a Service (</w:t>
+      </w:r>
+      <w:proofErr w:type="spellStart"/>
+      <w:r>
+        <w:rPr>
+          <w:rFonts w:ascii="Times New Roman" w:hAnsi="Times New Roman" w:cs="Times New Roman"/>
+          <w:sz w:val="24"/>
+          <w:szCs w:val="24"/>
+        </w:rPr>
+        <w:t>Paas</w:t>
+      </w:r>
+      <w:proofErr w:type="spellEnd"/>
+      <w:r>
+        <w:rPr>
+          <w:rFonts w:ascii="Times New Roman" w:hAnsi="Times New Roman" w:cs="Times New Roman"/>
+          <w:sz w:val="24"/>
+          <w:szCs w:val="24"/>
+        </w:rPr>
+        <w:t>) –</w:t>
       </w:r>
     </w:p>
     <w:p>
@@ -268,8 +304,18 @@
           <w:szCs w:val="24"/>
         </w:rPr>
         <w:lastRenderedPageBreak/>
-        <w:t>Example: Windows Azura, OpenSwift</w:t>
-      </w:r>
+        <w:t xml:space="preserve">Example: Windows Azura, </w:t>
+      </w:r>
+      <w:proofErr w:type="spellStart"/>
+      <w:r>
+        <w:rPr>
+          <w:rFonts w:ascii="Times New Roman" w:hAnsi="Times New Roman" w:cs="Times New Roman"/>
+          <w:sz w:val="24"/>
+          <w:szCs w:val="24"/>
+        </w:rPr>
+        <w:t>OpenSwift</w:t>
+      </w:r>
+      <w:proofErr w:type="spellEnd"/>
     </w:p>
     <w:p>
       <w:pPr>
@@ -288,7 +334,25 @@
           <w:szCs w:val="24"/>
         </w:rPr>
         <w:tab/>
-        <w:t>Infrastructure as a Service (Iaas) –</w:t>
+        <w:t>Infrastructure as a Service (</w:t>
+      </w:r>
+      <w:proofErr w:type="spellStart"/>
+      <w:r>
+        <w:rPr>
+          <w:rFonts w:ascii="Times New Roman" w:hAnsi="Times New Roman" w:cs="Times New Roman"/>
+          <w:sz w:val="24"/>
+          <w:szCs w:val="24"/>
+        </w:rPr>
+        <w:t>Iaas</w:t>
+      </w:r>
+      <w:proofErr w:type="spellEnd"/>
+      <w:r>
+        <w:rPr>
+          <w:rFonts w:ascii="Times New Roman" w:hAnsi="Times New Roman" w:cs="Times New Roman"/>
+          <w:sz w:val="24"/>
+          <w:szCs w:val="24"/>
+        </w:rPr>
+        <w:t>) –</w:t>
       </w:r>
     </w:p>
     <w:p>
@@ -308,7 +372,25 @@
           <w:sz w:val="24"/>
           <w:szCs w:val="24"/>
         </w:rPr>
-        <w:t xml:space="preserve">This is providing an infrastructure over the internet. The client will be handling storage, virtualization and networking, and the payment strategy would be pay-as-you-go, meaning that the client has to pay the cost for the amount of resources they use only. </w:t>
+        <w:t>This is providing an infrastructure over the internet. The client will be handling storage, virtualization and networking, and the payment strategy would be pay-as-you-</w:t>
+      </w:r>
+      <w:proofErr w:type="gramStart"/>
+      <w:r>
+        <w:rPr>
+          <w:rFonts w:ascii="Times New Roman" w:hAnsi="Times New Roman" w:cs="Times New Roman"/>
+          <w:sz w:val="24"/>
+          <w:szCs w:val="24"/>
+        </w:rPr>
+        <w:t>go</w:t>
+      </w:r>
+      <w:proofErr w:type="gramEnd"/>
+      <w:r>
+        <w:rPr>
+          <w:rFonts w:ascii="Times New Roman" w:hAnsi="Times New Roman" w:cs="Times New Roman"/>
+          <w:sz w:val="24"/>
+          <w:szCs w:val="24"/>
+        </w:rPr>
+        <w:t xml:space="preserve">, meaning that the client has to pay the cost for the amount of resources they use only. </w:t>
       </w:r>
     </w:p>
     <w:p>
@@ -708,6 +790,7 @@
           </wp:anchor>
         </w:drawing>
       </w:r>
+      <w:bookmarkStart w:id="0" w:name="_Hlk38890281"/>
     </w:p>
     <w:p>
       <w:pPr>
@@ -859,9 +942,26 @@
           <w:sz w:val="24"/>
           <w:szCs w:val="24"/>
         </w:rPr>
-        <w:t xml:space="preserve">Currently the revenue gained from cloud services are rising than the rate the analysts has predicted. This means that nowadays many clients reply on cloud services as they provide the more resources for a lower cost. </w:t>
-      </w:r>
-    </w:p>
+        <w:t xml:space="preserve">Currently the revenue gained from cloud services are rising than the rate the analysts has predicted. This means that nowadays many clients </w:t>
+      </w:r>
+      <w:r>
+        <w:rPr>
+          <w:rFonts w:ascii="Times New Roman" w:hAnsi="Times New Roman" w:cs="Times New Roman"/>
+          <w:sz w:val="24"/>
+          <w:szCs w:val="24"/>
+        </w:rPr>
+        <w:t>rely</w:t>
+      </w:r>
+      <w:r>
+        <w:rPr>
+          <w:rFonts w:ascii="Times New Roman" w:hAnsi="Times New Roman" w:cs="Times New Roman"/>
+          <w:sz w:val="24"/>
+          <w:szCs w:val="24"/>
+        </w:rPr>
+        <w:t xml:space="preserve"> on cloud services as they provide the more resources for a lower cost. </w:t>
+      </w:r>
+    </w:p>
+    <w:bookmarkEnd w:id="0"/>
     <w:p>
       <w:pPr>
         <w:rPr>
@@ -950,7 +1050,61 @@
           <w:sz w:val="24"/>
           <w:szCs w:val="24"/>
         </w:rPr>
-        <w:t>Data Backup – Backing up data is important incase a data corruption occurs. With cloud services it is easier to backup the data as it won’t take additional time like when running these services on-premises.</w:t>
+        <w:t xml:space="preserve">Data Backup – Backing up data is important </w:t>
+      </w:r>
+      <w:proofErr w:type="spellStart"/>
+      <w:r>
+        <w:rPr>
+          <w:rFonts w:ascii="Times New Roman" w:hAnsi="Times New Roman" w:cs="Times New Roman"/>
+          <w:sz w:val="24"/>
+          <w:szCs w:val="24"/>
+        </w:rPr>
+        <w:t>incase</w:t>
+      </w:r>
+      <w:proofErr w:type="spellEnd"/>
+      <w:r>
+        <w:rPr>
+          <w:rFonts w:ascii="Times New Roman" w:hAnsi="Times New Roman" w:cs="Times New Roman"/>
+          <w:sz w:val="24"/>
+          <w:szCs w:val="24"/>
+        </w:rPr>
+        <w:t xml:space="preserve"> a data corruption occurs. With cloud services it is easier to </w:t>
+      </w:r>
+      <w:proofErr w:type="spellStart"/>
+      <w:r>
+        <w:rPr>
+          <w:rFonts w:ascii="Times New Roman" w:hAnsi="Times New Roman" w:cs="Times New Roman"/>
+          <w:sz w:val="24"/>
+          <w:szCs w:val="24"/>
+        </w:rPr>
+        <w:t>backup</w:t>
+      </w:r>
+      <w:proofErr w:type="spellEnd"/>
+      <w:r>
+        <w:rPr>
+          <w:rFonts w:ascii="Times New Roman" w:hAnsi="Times New Roman" w:cs="Times New Roman"/>
+          <w:sz w:val="24"/>
+          <w:szCs w:val="24"/>
+        </w:rPr>
+        <w:t xml:space="preserve"> the data as it </w:t>
+      </w:r>
+      <w:proofErr w:type="gramStart"/>
+      <w:r>
+        <w:rPr>
+          <w:rFonts w:ascii="Times New Roman" w:hAnsi="Times New Roman" w:cs="Times New Roman"/>
+          <w:sz w:val="24"/>
+          <w:szCs w:val="24"/>
+        </w:rPr>
+        <w:t>won’t</w:t>
+      </w:r>
+      <w:proofErr w:type="gramEnd"/>
+      <w:r>
+        <w:rPr>
+          <w:rFonts w:ascii="Times New Roman" w:hAnsi="Times New Roman" w:cs="Times New Roman"/>
+          <w:sz w:val="24"/>
+          <w:szCs w:val="24"/>
+        </w:rPr>
+        <w:t xml:space="preserve"> take additional time like when running these services on-premises.</w:t>
       </w:r>
     </w:p>
     <w:p>
@@ -975,7 +1129,25 @@
           <w:szCs w:val="24"/>
         </w:rPr>
         <w:lastRenderedPageBreak/>
-        <w:t xml:space="preserve">Mobility – When working with cloud services, these resources can be accessed from anywhere as long as there is an internet connection available. This would be useful for clients to access their needs remotely from anywhere. </w:t>
+        <w:t xml:space="preserve">Mobility – When working with cloud services, these resources can be accessed from anywhere </w:t>
+      </w:r>
+      <w:proofErr w:type="gramStart"/>
+      <w:r>
+        <w:rPr>
+          <w:rFonts w:ascii="Times New Roman" w:hAnsi="Times New Roman" w:cs="Times New Roman"/>
+          <w:sz w:val="24"/>
+          <w:szCs w:val="24"/>
+        </w:rPr>
+        <w:t>as long as</w:t>
+      </w:r>
+      <w:proofErr w:type="gramEnd"/>
+      <w:r>
+        <w:rPr>
+          <w:rFonts w:ascii="Times New Roman" w:hAnsi="Times New Roman" w:cs="Times New Roman"/>
+          <w:sz w:val="24"/>
+          <w:szCs w:val="24"/>
+        </w:rPr>
+        <w:t xml:space="preserve"> there is an internet connection available. This would be useful for clients to access their needs remotely from anywhere. </w:t>
       </w:r>
     </w:p>
     <w:p>
@@ -1084,7 +1256,25 @@
           <w:sz w:val="24"/>
           <w:szCs w:val="24"/>
         </w:rPr>
-        <w:t xml:space="preserve">here are instance where the physical server must be maintained with the latest checkups and updates. This would cause the client to experience lower speed in connectivity or the services would be unable for a certain period of time. </w:t>
+        <w:t xml:space="preserve">here are instance where the physical server must be maintained with the latest checkups and updates. This would cause the client to experience lower speed in connectivity or the services would be unable for a certain </w:t>
+      </w:r>
+      <w:proofErr w:type="gramStart"/>
+      <w:r>
+        <w:rPr>
+          <w:rFonts w:ascii="Times New Roman" w:hAnsi="Times New Roman" w:cs="Times New Roman"/>
+          <w:sz w:val="24"/>
+          <w:szCs w:val="24"/>
+        </w:rPr>
+        <w:t>period of time</w:t>
+      </w:r>
+      <w:proofErr w:type="gramEnd"/>
+      <w:r>
+        <w:rPr>
+          <w:rFonts w:ascii="Times New Roman" w:hAnsi="Times New Roman" w:cs="Times New Roman"/>
+          <w:sz w:val="24"/>
+          <w:szCs w:val="24"/>
+        </w:rPr>
+        <w:t xml:space="preserve">. </w:t>
       </w:r>
     </w:p>
     <w:p>
@@ -1228,7 +1418,25 @@
           <w:szCs w:val="24"/>
         </w:rPr>
         <w:lastRenderedPageBreak/>
-        <w:t xml:space="preserve">that allows access within the premise only. This means that there won’t be any network latency and it is impossible for any unauthorized entity like a hacker to intercept into the internal network. </w:t>
+        <w:t xml:space="preserve">that allows access within the premise only. This means that there </w:t>
+      </w:r>
+      <w:proofErr w:type="gramStart"/>
+      <w:r>
+        <w:rPr>
+          <w:rFonts w:ascii="Times New Roman" w:hAnsi="Times New Roman" w:cs="Times New Roman"/>
+          <w:sz w:val="24"/>
+          <w:szCs w:val="24"/>
+        </w:rPr>
+        <w:t>won’t</w:t>
+      </w:r>
+      <w:proofErr w:type="gramEnd"/>
+      <w:r>
+        <w:rPr>
+          <w:rFonts w:ascii="Times New Roman" w:hAnsi="Times New Roman" w:cs="Times New Roman"/>
+          <w:sz w:val="24"/>
+          <w:szCs w:val="24"/>
+        </w:rPr>
+        <w:t xml:space="preserve"> be any network latency and it is impossible for any unauthorized entity like a hacker to intercept into the internal network. </w:t>
       </w:r>
     </w:p>
     <w:p>
@@ -1377,6 +1585,126 @@
     <w:p>
       <w:pPr>
         <w:rPr>
+          <w:b/>
+          <w:bCs/>
+          <w:sz w:val="24"/>
+          <w:szCs w:val="24"/>
+        </w:rPr>
+      </w:pPr>
+    </w:p>
+    <w:p>
+      <w:pPr>
+        <w:rPr>
+          <w:b/>
+          <w:bCs/>
+          <w:sz w:val="24"/>
+          <w:szCs w:val="24"/>
+        </w:rPr>
+      </w:pPr>
+    </w:p>
+    <w:p>
+      <w:pPr>
+        <w:rPr>
+          <w:b/>
+          <w:bCs/>
+          <w:sz w:val="24"/>
+          <w:szCs w:val="24"/>
+        </w:rPr>
+      </w:pPr>
+    </w:p>
+    <w:p>
+      <w:pPr>
+        <w:rPr>
+          <w:b/>
+          <w:bCs/>
+          <w:sz w:val="24"/>
+          <w:szCs w:val="24"/>
+        </w:rPr>
+      </w:pPr>
+    </w:p>
+    <w:p>
+      <w:pPr>
+        <w:rPr>
+          <w:b/>
+          <w:bCs/>
+          <w:sz w:val="24"/>
+          <w:szCs w:val="24"/>
+        </w:rPr>
+      </w:pPr>
+    </w:p>
+    <w:p>
+      <w:pPr>
+        <w:rPr>
+          <w:b/>
+          <w:bCs/>
+          <w:sz w:val="24"/>
+          <w:szCs w:val="24"/>
+        </w:rPr>
+      </w:pPr>
+    </w:p>
+    <w:p>
+      <w:pPr>
+        <w:rPr>
+          <w:b/>
+          <w:bCs/>
+          <w:sz w:val="24"/>
+          <w:szCs w:val="24"/>
+        </w:rPr>
+      </w:pPr>
+    </w:p>
+    <w:p>
+      <w:pPr>
+        <w:rPr>
+          <w:b/>
+          <w:bCs/>
+          <w:sz w:val="24"/>
+          <w:szCs w:val="24"/>
+        </w:rPr>
+      </w:pPr>
+    </w:p>
+    <w:p>
+      <w:pPr>
+        <w:rPr>
+          <w:b/>
+          <w:bCs/>
+          <w:sz w:val="24"/>
+          <w:szCs w:val="24"/>
+        </w:rPr>
+      </w:pPr>
+    </w:p>
+    <w:p>
+      <w:pPr>
+        <w:rPr>
+          <w:b/>
+          <w:bCs/>
+          <w:sz w:val="24"/>
+          <w:szCs w:val="24"/>
+        </w:rPr>
+      </w:pPr>
+    </w:p>
+    <w:p>
+      <w:pPr>
+        <w:rPr>
+          <w:b/>
+          <w:bCs/>
+          <w:sz w:val="24"/>
+          <w:szCs w:val="24"/>
+        </w:rPr>
+      </w:pPr>
+    </w:p>
+    <w:p>
+      <w:pPr>
+        <w:rPr>
+          <w:b/>
+          <w:bCs/>
+          <w:sz w:val="24"/>
+          <w:szCs w:val="24"/>
+        </w:rPr>
+      </w:pPr>
+    </w:p>
+    <w:p>
+      <w:pPr>
+        <w:rPr>
           <w:rFonts w:ascii="Times New Roman" w:hAnsi="Times New Roman" w:cs="Times New Roman"/>
           <w:b/>
           <w:bCs/>
@@ -1394,6 +1722,7 @@
           <w:szCs w:val="28"/>
           <w:u w:val="single"/>
         </w:rPr>
+        <w:lastRenderedPageBreak/>
         <w:t>Bibliography</w:t>
       </w:r>
     </w:p>
@@ -1402,90 +1731,224 @@
         <w:spacing w:line="360" w:lineRule="auto"/>
         <w:jc w:val="both"/>
         <w:rPr>
-          <w:rFonts w:ascii="Arial" w:hAnsi="Arial" w:cs="Arial"/>
+          <w:rFonts w:ascii="Times New Roman" w:hAnsi="Times New Roman" w:cs="Times New Roman"/>
           <w:color w:val="000000"/>
-          <w:sz w:val="20"/>
-          <w:szCs w:val="20"/>
+          <w:sz w:val="24"/>
+          <w:szCs w:val="24"/>
           <w:shd w:val="clear" w:color="auto" w:fill="FFFFFF"/>
         </w:rPr>
       </w:pPr>
       <w:r>
         <w:rPr>
-          <w:rFonts w:ascii="Arial" w:hAnsi="Arial" w:cs="Arial"/>
+          <w:rFonts w:ascii="Times New Roman" w:hAnsi="Times New Roman" w:cs="Times New Roman"/>
           <w:color w:val="000000"/>
-          <w:sz w:val="20"/>
-          <w:szCs w:val="20"/>
+          <w:sz w:val="24"/>
+          <w:szCs w:val="24"/>
           <w:shd w:val="clear" w:color="auto" w:fill="FFFFFF"/>
         </w:rPr>
         <w:t>Hou, T., 2020. </w:t>
       </w:r>
-      <w:r>
-        <w:rPr>
-          <w:rFonts w:ascii="Arial" w:hAnsi="Arial" w:cs="Arial"/>
+      <w:proofErr w:type="spellStart"/>
+      <w:r>
+        <w:rPr>
+          <w:rFonts w:ascii="Times New Roman" w:hAnsi="Times New Roman" w:cs="Times New Roman"/>
           <w:i/>
           <w:iCs/>
           <w:color w:val="000000"/>
-          <w:sz w:val="20"/>
-          <w:szCs w:val="20"/>
+          <w:sz w:val="24"/>
+          <w:szCs w:val="24"/>
           <w:shd w:val="clear" w:color="auto" w:fill="FFFFFF"/>
         </w:rPr>
-        <w:t>Iaas Vs Paas Vs Saas: What You Need To Know + Examples (2018)</w:t>
-      </w:r>
-      <w:r>
-        <w:rPr>
-          <w:rFonts w:ascii="Arial" w:hAnsi="Arial" w:cs="Arial"/>
-          <w:color w:val="000000"/>
-          <w:sz w:val="20"/>
-          <w:szCs w:val="20"/>
-          <w:shd w:val="clear" w:color="auto" w:fill="FFFFFF"/>
-        </w:rPr>
-        <w:t>. [online] The BigCommerce Blog. Available at: &lt;https://www.bigcommerce.com/blog/saas-vs-paas-vs-iaas/#the-key-differences-between-on-premise-saas-paas-iaas&gt; [Accessed 26 April 2020].</w:t>
-      </w:r>
-    </w:p>
-    <w:p>
-      <w:pPr>
-        <w:spacing w:line="360" w:lineRule="auto"/>
-        <w:jc w:val="both"/>
-        <w:rPr>
-          <w:rFonts w:ascii="Times New Roman" w:hAnsi="Times New Roman" w:cs="Times New Roman"/>
-          <w:color w:val="0D0D0D" w:themeColor="text1" w:themeTint="F2"/>
-          <w:sz w:val="24"/>
-          <w:szCs w:val="24"/>
-        </w:rPr>
-      </w:pPr>
-      <w:r>
-        <w:rPr>
-          <w:rFonts w:ascii="Arial" w:hAnsi="Arial" w:cs="Arial"/>
-          <w:color w:val="000000"/>
-          <w:sz w:val="20"/>
-          <w:szCs w:val="20"/>
-          <w:shd w:val="clear" w:color="auto" w:fill="FFFFFF"/>
-        </w:rPr>
-        <w:t>Ranger, S., 2020. </w:t>
-      </w:r>
-      <w:r>
-        <w:rPr>
-          <w:rFonts w:ascii="Arial" w:hAnsi="Arial" w:cs="Arial"/>
+        <w:t>Iaas</w:t>
+      </w:r>
+      <w:proofErr w:type="spellEnd"/>
+      <w:r>
+        <w:rPr>
+          <w:rFonts w:ascii="Times New Roman" w:hAnsi="Times New Roman" w:cs="Times New Roman"/>
           <w:i/>
           <w:iCs/>
           <w:color w:val="000000"/>
-          <w:sz w:val="20"/>
-          <w:szCs w:val="20"/>
+          <w:sz w:val="24"/>
+          <w:szCs w:val="24"/>
           <w:shd w:val="clear" w:color="auto" w:fill="FFFFFF"/>
         </w:rPr>
-        <w:t>What Is Cloud Computing? Everything You Need To Know About The Cloud, Explained | Zdnet</w:t>
-      </w:r>
-      <w:r>
-        <w:rPr>
-          <w:rFonts w:ascii="Arial" w:hAnsi="Arial" w:cs="Arial"/>
+        <w:t xml:space="preserve"> Vs </w:t>
+      </w:r>
+      <w:proofErr w:type="spellStart"/>
+      <w:r>
+        <w:rPr>
+          <w:rFonts w:ascii="Times New Roman" w:hAnsi="Times New Roman" w:cs="Times New Roman"/>
+          <w:i/>
+          <w:iCs/>
           <w:color w:val="000000"/>
-          <w:sz w:val="20"/>
-          <w:szCs w:val="20"/>
+          <w:sz w:val="24"/>
+          <w:szCs w:val="24"/>
           <w:shd w:val="clear" w:color="auto" w:fill="FFFFFF"/>
         </w:rPr>
+        <w:t>Paas</w:t>
+      </w:r>
+      <w:proofErr w:type="spellEnd"/>
+      <w:r>
+        <w:rPr>
+          <w:rFonts w:ascii="Times New Roman" w:hAnsi="Times New Roman" w:cs="Times New Roman"/>
+          <w:i/>
+          <w:iCs/>
+          <w:color w:val="000000"/>
+          <w:sz w:val="24"/>
+          <w:szCs w:val="24"/>
+          <w:shd w:val="clear" w:color="auto" w:fill="FFFFFF"/>
+        </w:rPr>
+        <w:t xml:space="preserve"> Vs </w:t>
+      </w:r>
+      <w:proofErr w:type="spellStart"/>
+      <w:r>
+        <w:rPr>
+          <w:rFonts w:ascii="Times New Roman" w:hAnsi="Times New Roman" w:cs="Times New Roman"/>
+          <w:i/>
+          <w:iCs/>
+          <w:color w:val="000000"/>
+          <w:sz w:val="24"/>
+          <w:szCs w:val="24"/>
+          <w:shd w:val="clear" w:color="auto" w:fill="FFFFFF"/>
+        </w:rPr>
+        <w:t>Saas</w:t>
+      </w:r>
+      <w:proofErr w:type="spellEnd"/>
+      <w:r>
+        <w:rPr>
+          <w:rFonts w:ascii="Times New Roman" w:hAnsi="Times New Roman" w:cs="Times New Roman"/>
+          <w:i/>
+          <w:iCs/>
+          <w:color w:val="000000"/>
+          <w:sz w:val="24"/>
+          <w:szCs w:val="24"/>
+          <w:shd w:val="clear" w:color="auto" w:fill="FFFFFF"/>
+        </w:rPr>
+        <w:t xml:space="preserve">: What You Need </w:t>
+      </w:r>
+      <w:proofErr w:type="gramStart"/>
+      <w:r>
+        <w:rPr>
+          <w:rFonts w:ascii="Times New Roman" w:hAnsi="Times New Roman" w:cs="Times New Roman"/>
+          <w:i/>
+          <w:iCs/>
+          <w:color w:val="000000"/>
+          <w:sz w:val="24"/>
+          <w:szCs w:val="24"/>
+          <w:shd w:val="clear" w:color="auto" w:fill="FFFFFF"/>
+        </w:rPr>
+        <w:t>To</w:t>
+      </w:r>
+      <w:proofErr w:type="gramEnd"/>
+      <w:r>
+        <w:rPr>
+          <w:rFonts w:ascii="Times New Roman" w:hAnsi="Times New Roman" w:cs="Times New Roman"/>
+          <w:i/>
+          <w:iCs/>
+          <w:color w:val="000000"/>
+          <w:sz w:val="24"/>
+          <w:szCs w:val="24"/>
+          <w:shd w:val="clear" w:color="auto" w:fill="FFFFFF"/>
+        </w:rPr>
+        <w:t xml:space="preserve"> Know + Examples (2018)</w:t>
+      </w:r>
+      <w:r>
+        <w:rPr>
+          <w:rFonts w:ascii="Times New Roman" w:hAnsi="Times New Roman" w:cs="Times New Roman"/>
+          <w:color w:val="000000"/>
+          <w:sz w:val="24"/>
+          <w:szCs w:val="24"/>
+          <w:shd w:val="clear" w:color="auto" w:fill="FFFFFF"/>
+        </w:rPr>
+        <w:t>. [online] The BigCommerce Blog. Available at: &lt;https://www.bigcommerce.com/blog/saas-vs-paas-vs-iaas/#the-key-differences-between-on-premise-saas-paas-iaas&gt; [Accessed 26 April 2020].</w:t>
+      </w:r>
+    </w:p>
+    <w:p>
+      <w:pPr>
+        <w:spacing w:line="360" w:lineRule="auto"/>
+        <w:jc w:val="both"/>
+        <w:rPr>
+          <w:rFonts w:ascii="Times New Roman" w:hAnsi="Times New Roman" w:cs="Times New Roman"/>
+          <w:color w:val="0D0D0D" w:themeColor="text1" w:themeTint="F2"/>
+          <w:sz w:val="32"/>
+          <w:szCs w:val="32"/>
+        </w:rPr>
+      </w:pPr>
+      <w:bookmarkStart w:id="1" w:name="_Hlk38890496"/>
+      <w:r>
+        <w:rPr>
+          <w:rFonts w:ascii="Times New Roman" w:hAnsi="Times New Roman" w:cs="Times New Roman"/>
+          <w:color w:val="000000"/>
+          <w:sz w:val="24"/>
+          <w:szCs w:val="24"/>
+          <w:shd w:val="clear" w:color="auto" w:fill="FFFFFF"/>
+        </w:rPr>
+        <w:t>Ranger, S., 2020. </w:t>
+      </w:r>
+      <w:r>
+        <w:rPr>
+          <w:rFonts w:ascii="Times New Roman" w:hAnsi="Times New Roman" w:cs="Times New Roman"/>
+          <w:i/>
+          <w:iCs/>
+          <w:color w:val="000000"/>
+          <w:sz w:val="24"/>
+          <w:szCs w:val="24"/>
+          <w:shd w:val="clear" w:color="auto" w:fill="FFFFFF"/>
+        </w:rPr>
+        <w:t xml:space="preserve">What Is Cloud Computing? Everything You Need </w:t>
+      </w:r>
+      <w:proofErr w:type="gramStart"/>
+      <w:r>
+        <w:rPr>
+          <w:rFonts w:ascii="Times New Roman" w:hAnsi="Times New Roman" w:cs="Times New Roman"/>
+          <w:i/>
+          <w:iCs/>
+          <w:color w:val="000000"/>
+          <w:sz w:val="24"/>
+          <w:szCs w:val="24"/>
+          <w:shd w:val="clear" w:color="auto" w:fill="FFFFFF"/>
+        </w:rPr>
+        <w:t>To</w:t>
+      </w:r>
+      <w:proofErr w:type="gramEnd"/>
+      <w:r>
+        <w:rPr>
+          <w:rFonts w:ascii="Times New Roman" w:hAnsi="Times New Roman" w:cs="Times New Roman"/>
+          <w:i/>
+          <w:iCs/>
+          <w:color w:val="000000"/>
+          <w:sz w:val="24"/>
+          <w:szCs w:val="24"/>
+          <w:shd w:val="clear" w:color="auto" w:fill="FFFFFF"/>
+        </w:rPr>
+        <w:t xml:space="preserve"> Know About The Cloud, Explained | </w:t>
+      </w:r>
+      <w:proofErr w:type="spellStart"/>
+      <w:r>
+        <w:rPr>
+          <w:rFonts w:ascii="Times New Roman" w:hAnsi="Times New Roman" w:cs="Times New Roman"/>
+          <w:i/>
+          <w:iCs/>
+          <w:color w:val="000000"/>
+          <w:sz w:val="24"/>
+          <w:szCs w:val="24"/>
+          <w:shd w:val="clear" w:color="auto" w:fill="FFFFFF"/>
+        </w:rPr>
+        <w:t>Zdnet</w:t>
+      </w:r>
+      <w:proofErr w:type="spellEnd"/>
+      <w:r>
+        <w:rPr>
+          <w:rFonts w:ascii="Times New Roman" w:hAnsi="Times New Roman" w:cs="Times New Roman"/>
+          <w:color w:val="000000"/>
+          <w:sz w:val="24"/>
+          <w:szCs w:val="24"/>
+          <w:shd w:val="clear" w:color="auto" w:fill="FFFFFF"/>
+        </w:rPr>
         <w:t>. [online] ZDNet. Available at: &lt;https://www.zdnet.com/article/what-is-cloud-computing-everything-you-need-to-know-from-public-and-private-cloud-to-software-as-a/&gt; [Accessed 26 April 2020].</w:t>
       </w:r>
     </w:p>
+    <w:bookmarkEnd w:id="1"/>
     <w:p/>
     <w:sectPr>
       <w:pgSz w:w="12240" w:h="15840"/>

</xml_diff>